<commit_message>
added pdf with no
</commit_message>
<xml_diff>
--- a/Vishnuraj_resume UI.docx
+++ b/Vishnuraj_resume UI.docx
@@ -524,7 +524,27 @@
                 <w:sz w:val="20"/>
                 <w:szCs w:val="20"/>
               </w:rPr>
-              <w:t>4.7+ years</w:t>
+              <w:t>4.</w:t>
+            </w:r>
+            <w:r>
+              <w:rPr>
+                <w:rFonts w:cstheme="minorHAnsi"/>
+                <w:b/>
+                <w:bCs/>
+                <w:sz w:val="20"/>
+                <w:szCs w:val="20"/>
+              </w:rPr>
+              <w:t>11</w:t>
+            </w:r>
+            <w:r>
+              <w:rPr>
+                <w:rFonts w:cstheme="minorHAnsi"/>
+                <w:b/>
+                <w:bCs/>
+                <w:sz w:val="20"/>
+                <w:szCs w:val="20"/>
+              </w:rPr>
+              <w:t>+ years</w:t>
             </w:r>
             <w:r>
               <w:rPr>
@@ -11536,6 +11556,7 @@
     <w:rsid w:val="00842756"/>
     <w:rsid w:val="00863F99"/>
     <w:rsid w:val="008702B8"/>
+    <w:rsid w:val="00892AD5"/>
     <w:rsid w:val="009139C9"/>
     <w:rsid w:val="009321C8"/>
     <w:rsid w:val="00933DAA"/>

</xml_diff>